<commit_message>
documento pronto per la valutazione
</commit_message>
<xml_diff>
--- a/DOCUMENTI DI PROGETTO/ProblemStatement/Problem Statement.docx
+++ b/DOCUMENTI DI PROGETTO/ProblemStatement/Problem Statement.docx
@@ -2425,26 +2425,91 @@
       <w:pPr>
         <w:rPr>
           <w:rFonts w:ascii="Abadi" w:hAnsi="Abadi"/>
-          <w:sz w:val="32"/>
-          <w:szCs w:val="32"/>
-        </w:rPr>
-      </w:pPr>
+          <w:sz w:val="28"/>
+          <w:szCs w:val="28"/>
+        </w:rPr>
+      </w:pPr>
+    </w:p>
+    <w:p>
+      <w:pPr>
+        <w:rPr>
+          <w:rFonts w:ascii="Comic Sans MS" w:hAnsi="Comic Sans MS"/>
+          <w:sz w:val="28"/>
+          <w:szCs w:val="28"/>
+        </w:rPr>
+      </w:pPr>
+      <w:r>
+        <w:rPr>
+          <w:rFonts w:ascii="Comic Sans MS" w:hAnsi="Comic Sans MS"/>
+          <w:b/>
+          <w:bCs/>
+          <w:sz w:val="28"/>
+          <w:szCs w:val="28"/>
+        </w:rPr>
+        <w:t>[FR09]:</w:t>
+      </w:r>
+      <w:r>
+        <w:rPr>
+          <w:rFonts w:ascii="Comic Sans MS" w:hAnsi="Comic Sans MS"/>
+          <w:sz w:val="28"/>
+          <w:szCs w:val="28"/>
+        </w:rPr>
+        <w:t xml:space="preserve"> </w:t>
+      </w:r>
+    </w:p>
+    <w:p>
+      <w:pPr>
+        <w:rPr>
+          <w:rFonts w:ascii="Abadi" w:hAnsi="Abadi"/>
+          <w:sz w:val="32"/>
+          <w:szCs w:val="32"/>
+        </w:rPr>
+      </w:pPr>
+      <w:r>
+        <w:rPr>
+          <w:rFonts w:ascii="Abadi" w:hAnsi="Abadi"/>
+          <w:sz w:val="32"/>
+          <w:szCs w:val="32"/>
+        </w:rPr>
+        <w:t>GIOCATORE (</w:t>
+      </w:r>
+      <w:proofErr w:type="spellStart"/>
+      <w:r>
+        <w:rPr>
+          <w:rFonts w:ascii="Abadi" w:hAnsi="Abadi"/>
+          <w:sz w:val="32"/>
+          <w:szCs w:val="32"/>
+        </w:rPr>
+        <w:t>playing</w:t>
+      </w:r>
+      <w:proofErr w:type="spellEnd"/>
+      <w:r>
+        <w:rPr>
+          <w:rFonts w:ascii="Abadi" w:hAnsi="Abadi"/>
+          <w:sz w:val="32"/>
+          <w:szCs w:val="32"/>
+        </w:rPr>
+        <w:t xml:space="preserve">) </w:t>
+      </w:r>
     </w:p>
     <w:tbl>
       <w:tblPr>
         <w:tblStyle w:val="Grigliatabella"/>
-        <w:tblpPr w:leftFromText="141" w:rightFromText="141" w:vertAnchor="page" w:horzAnchor="margin" w:tblpY="11956"/>
+        <w:tblpPr w:leftFromText="141" w:rightFromText="141" w:vertAnchor="page" w:horzAnchor="margin" w:tblpY="11611"/>
         <w:tblW w:w="0" w:type="auto"/>
         <w:tblLook w:val="04A0" w:firstRow="1" w:lastRow="0" w:firstColumn="1" w:lastColumn="0" w:noHBand="0" w:noVBand="1"/>
       </w:tblPr>
       <w:tblGrid>
-        <w:gridCol w:w="3119"/>
-        <w:gridCol w:w="2410"/>
+        <w:gridCol w:w="2983"/>
+        <w:gridCol w:w="2305"/>
       </w:tblGrid>
       <w:tr>
+        <w:trPr>
+          <w:trHeight w:val="306"/>
+        </w:trPr>
         <w:tc>
           <w:tcPr>
-            <w:tcW w:w="3119" w:type="dxa"/>
+            <w:tcW w:w="2983" w:type="dxa"/>
           </w:tcPr>
           <w:p>
             <w:pPr>
@@ -2470,7 +2535,7 @@
         </w:tc>
         <w:tc>
           <w:tcPr>
-            <w:tcW w:w="2410" w:type="dxa"/>
+            <w:tcW w:w="2305" w:type="dxa"/>
           </w:tcPr>
           <w:p>
             <w:pPr>
@@ -2496,9 +2561,12 @@
         </w:tc>
       </w:tr>
       <w:tr>
+        <w:trPr>
+          <w:trHeight w:val="306"/>
+        </w:trPr>
         <w:tc>
           <w:tcPr>
-            <w:tcW w:w="3119" w:type="dxa"/>
+            <w:tcW w:w="2983" w:type="dxa"/>
           </w:tcPr>
           <w:p>
             <w:pPr>
@@ -2538,7 +2606,7 @@
         </w:tc>
         <w:tc>
           <w:tcPr>
-            <w:tcW w:w="2410" w:type="dxa"/>
+            <w:tcW w:w="2305" w:type="dxa"/>
           </w:tcPr>
           <w:p>
             <w:pPr>
@@ -2560,9 +2628,12 @@
         </w:tc>
       </w:tr>
       <w:tr>
+        <w:trPr>
+          <w:trHeight w:val="306"/>
+        </w:trPr>
         <w:tc>
           <w:tcPr>
-            <w:tcW w:w="3119" w:type="dxa"/>
+            <w:tcW w:w="2983" w:type="dxa"/>
           </w:tcPr>
           <w:p>
             <w:pPr>
@@ -2584,7 +2655,7 @@
         </w:tc>
         <w:tc>
           <w:tcPr>
-            <w:tcW w:w="2410" w:type="dxa"/>
+            <w:tcW w:w="2305" w:type="dxa"/>
           </w:tcPr>
           <w:p>
             <w:pPr>
@@ -2606,9 +2677,12 @@
         </w:tc>
       </w:tr>
       <w:tr>
+        <w:trPr>
+          <w:trHeight w:val="306"/>
+        </w:trPr>
         <w:tc>
           <w:tcPr>
-            <w:tcW w:w="3119" w:type="dxa"/>
+            <w:tcW w:w="2983" w:type="dxa"/>
           </w:tcPr>
           <w:p>
             <w:pPr>
@@ -2648,7 +2722,7 @@
         </w:tc>
         <w:tc>
           <w:tcPr>
-            <w:tcW w:w="2410" w:type="dxa"/>
+            <w:tcW w:w="2305" w:type="dxa"/>
           </w:tcPr>
           <w:p>
             <w:pPr>
@@ -2670,9 +2744,12 @@
         </w:tc>
       </w:tr>
       <w:tr>
+        <w:trPr>
+          <w:trHeight w:val="306"/>
+        </w:trPr>
         <w:tc>
           <w:tcPr>
-            <w:tcW w:w="3119" w:type="dxa"/>
+            <w:tcW w:w="2983" w:type="dxa"/>
           </w:tcPr>
           <w:p>
             <w:pPr>
@@ -2704,7 +2781,7 @@
         </w:tc>
         <w:tc>
           <w:tcPr>
-            <w:tcW w:w="2410" w:type="dxa"/>
+            <w:tcW w:w="2305" w:type="dxa"/>
           </w:tcPr>
           <w:p>
             <w:pPr>
@@ -2726,9 +2803,12 @@
         </w:tc>
       </w:tr>
       <w:tr>
+        <w:trPr>
+          <w:trHeight w:val="306"/>
+        </w:trPr>
         <w:tc>
           <w:tcPr>
-            <w:tcW w:w="3119" w:type="dxa"/>
+            <w:tcW w:w="2983" w:type="dxa"/>
           </w:tcPr>
           <w:p>
             <w:pPr>
@@ -2760,7 +2840,7 @@
         </w:tc>
         <w:tc>
           <w:tcPr>
-            <w:tcW w:w="2410" w:type="dxa"/>
+            <w:tcW w:w="2305" w:type="dxa"/>
           </w:tcPr>
           <w:p>
             <w:pPr>
@@ -2782,9 +2862,12 @@
         </w:tc>
       </w:tr>
       <w:tr>
+        <w:trPr>
+          <w:trHeight w:val="306"/>
+        </w:trPr>
         <w:tc>
           <w:tcPr>
-            <w:tcW w:w="3119" w:type="dxa"/>
+            <w:tcW w:w="2983" w:type="dxa"/>
           </w:tcPr>
           <w:p>
             <w:pPr>
@@ -2834,7 +2917,7 @@
         </w:tc>
         <w:tc>
           <w:tcPr>
-            <w:tcW w:w="2410" w:type="dxa"/>
+            <w:tcW w:w="2305" w:type="dxa"/>
           </w:tcPr>
           <w:p>
             <w:pPr>
@@ -2856,9 +2939,12 @@
         </w:tc>
       </w:tr>
       <w:tr>
+        <w:trPr>
+          <w:trHeight w:val="306"/>
+        </w:trPr>
         <w:tc>
           <w:tcPr>
-            <w:tcW w:w="3119" w:type="dxa"/>
+            <w:tcW w:w="2983" w:type="dxa"/>
           </w:tcPr>
           <w:p>
             <w:pPr>
@@ -2890,7 +2976,7 @@
         </w:tc>
         <w:tc>
           <w:tcPr>
-            <w:tcW w:w="2410" w:type="dxa"/>
+            <w:tcW w:w="2305" w:type="dxa"/>
           </w:tcPr>
           <w:p>
             <w:pPr>
@@ -2912,9 +2998,12 @@
         </w:tc>
       </w:tr>
       <w:tr>
+        <w:trPr>
+          <w:trHeight w:val="306"/>
+        </w:trPr>
         <w:tc>
           <w:tcPr>
-            <w:tcW w:w="3119" w:type="dxa"/>
+            <w:tcW w:w="2983" w:type="dxa"/>
           </w:tcPr>
           <w:p>
             <w:pPr>
@@ -2936,7 +3025,7 @@
         </w:tc>
         <w:tc>
           <w:tcPr>
-            <w:tcW w:w="2410" w:type="dxa"/>
+            <w:tcW w:w="2305" w:type="dxa"/>
           </w:tcPr>
           <w:p>
             <w:pPr>
@@ -2958,9 +3047,12 @@
         </w:tc>
       </w:tr>
       <w:tr>
+        <w:trPr>
+          <w:trHeight w:val="292"/>
+        </w:trPr>
         <w:tc>
           <w:tcPr>
-            <w:tcW w:w="3119" w:type="dxa"/>
+            <w:tcW w:w="2983" w:type="dxa"/>
           </w:tcPr>
           <w:p>
             <w:pPr>
@@ -2982,7 +3074,7 @@
         </w:tc>
         <w:tc>
           <w:tcPr>
-            <w:tcW w:w="2410" w:type="dxa"/>
+            <w:tcW w:w="2305" w:type="dxa"/>
           </w:tcPr>
           <w:p>
             <w:pPr>
@@ -3003,7 +3095,127 @@
           </w:p>
         </w:tc>
       </w:tr>
+      <w:tr>
+        <w:trPr>
+          <w:trHeight w:val="292"/>
+        </w:trPr>
+        <w:tc>
+          <w:tcPr>
+            <w:tcW w:w="2983" w:type="dxa"/>
+          </w:tcPr>
+          <w:p>
+            <w:pPr>
+              <w:rPr>
+                <w:rFonts w:ascii="Comic Sans MS" w:hAnsi="Comic Sans MS"/>
+                <w:sz w:val="24"/>
+                <w:szCs w:val="24"/>
+              </w:rPr>
+            </w:pPr>
+            <w:r>
+              <w:rPr>
+                <w:rFonts w:ascii="Comic Sans MS" w:hAnsi="Comic Sans MS"/>
+                <w:sz w:val="24"/>
+                <w:szCs w:val="24"/>
+              </w:rPr>
+              <w:t>(U)</w:t>
+            </w:r>
+            <w:proofErr w:type="spellStart"/>
+            <w:r>
+              <w:rPr>
+                <w:rFonts w:ascii="Comic Sans MS" w:hAnsi="Comic Sans MS"/>
+                <w:sz w:val="24"/>
+                <w:szCs w:val="24"/>
+              </w:rPr>
+              <w:t>Playing</w:t>
+            </w:r>
+            <w:proofErr w:type="spellEnd"/>
+          </w:p>
+        </w:tc>
+        <w:tc>
+          <w:tcPr>
+            <w:tcW w:w="2305" w:type="dxa"/>
+          </w:tcPr>
+          <w:p>
+            <w:pPr>
+              <w:rPr>
+                <w:rFonts w:ascii="Comic Sans MS" w:hAnsi="Comic Sans MS"/>
+                <w:sz w:val="24"/>
+                <w:szCs w:val="24"/>
+              </w:rPr>
+            </w:pPr>
+            <w:r>
+              <w:rPr>
+                <w:rFonts w:ascii="Comic Sans MS" w:hAnsi="Comic Sans MS"/>
+                <w:sz w:val="24"/>
+                <w:szCs w:val="24"/>
+              </w:rPr>
+              <w:t>Alto</w:t>
+            </w:r>
+          </w:p>
+        </w:tc>
+      </w:tr>
     </w:tbl>
+    <w:p>
+      <w:pPr>
+        <w:rPr>
+          <w:rFonts w:ascii="Abadi" w:hAnsi="Abadi"/>
+          <w:sz w:val="28"/>
+          <w:szCs w:val="28"/>
+        </w:rPr>
+      </w:pPr>
+      <w:r>
+        <w:rPr>
+          <w:rFonts w:ascii="Abadi" w:hAnsi="Abadi"/>
+          <w:sz w:val="24"/>
+          <w:szCs w:val="24"/>
+        </w:rPr>
+        <w:t>-</w:t>
+      </w:r>
+      <w:r>
+        <w:rPr>
+          <w:rFonts w:ascii="Abadi" w:hAnsi="Abadi"/>
+          <w:sz w:val="28"/>
+          <w:szCs w:val="28"/>
+        </w:rPr>
+        <w:t>Il sistema fornisce all’</w:t>
+      </w:r>
+      <w:r>
+        <w:rPr>
+          <w:rFonts w:ascii="Abadi" w:hAnsi="Abadi"/>
+          <w:sz w:val="28"/>
+          <w:szCs w:val="28"/>
+          <w:u w:val="single"/>
+        </w:rPr>
+        <w:t>utente</w:t>
+      </w:r>
+      <w:r>
+        <w:rPr>
+          <w:rFonts w:ascii="Abadi" w:hAnsi="Abadi"/>
+          <w:sz w:val="28"/>
+          <w:szCs w:val="28"/>
+        </w:rPr>
+        <w:t>, a seconda della modalità di gioco scelta, la possibilità di: scegliere la risposta corretta, scegliere la domanda da porre all’avversario e di scrivere una domanda per l’avversario</w:t>
+      </w:r>
+      <w:r>
+        <w:rPr>
+          <w:rFonts w:ascii="Abadi" w:hAnsi="Abadi"/>
+          <w:sz w:val="28"/>
+          <w:szCs w:val="28"/>
+        </w:rPr>
+        <w:t>.</w:t>
+      </w:r>
+    </w:p>
+    <w:p>
+      <w:pPr>
+        <w:rPr>
+          <w:rFonts w:ascii="Comic Sans MS" w:hAnsi="Comic Sans MS"/>
+          <w:b/>
+          <w:bCs/>
+          <w:sz w:val="28"/>
+          <w:szCs w:val="28"/>
+        </w:rPr>
+      </w:pPr>
+    </w:p>
     <w:p>
       <w:pPr>
         <w:rPr>
@@ -3091,6 +3303,87 @@
       <w:pPr>
         <w:rPr>
           <w:rFonts w:ascii="Comic Sans MS" w:hAnsi="Comic Sans MS"/>
+          <w:sz w:val="32"/>
+          <w:szCs w:val="32"/>
+        </w:rPr>
+      </w:pPr>
+    </w:p>
+    <w:p>
+      <w:pPr>
+        <w:rPr>
+          <w:rFonts w:ascii="Comic Sans MS" w:hAnsi="Comic Sans MS"/>
+          <w:sz w:val="32"/>
+          <w:szCs w:val="32"/>
+        </w:rPr>
+      </w:pPr>
+    </w:p>
+    <w:p>
+      <w:pPr>
+        <w:rPr>
+          <w:rFonts w:ascii="Comic Sans MS" w:hAnsi="Comic Sans MS"/>
+          <w:sz w:val="32"/>
+          <w:szCs w:val="32"/>
+        </w:rPr>
+      </w:pPr>
+    </w:p>
+    <w:p>
+      <w:pPr>
+        <w:rPr>
+          <w:rFonts w:ascii="Comic Sans MS" w:hAnsi="Comic Sans MS"/>
+          <w:sz w:val="32"/>
+          <w:szCs w:val="32"/>
+        </w:rPr>
+      </w:pPr>
+    </w:p>
+    <w:p>
+      <w:pPr>
+        <w:rPr>
+          <w:rFonts w:ascii="Comic Sans MS" w:hAnsi="Comic Sans MS"/>
+          <w:sz w:val="32"/>
+          <w:szCs w:val="32"/>
+        </w:rPr>
+      </w:pPr>
+    </w:p>
+    <w:p>
+      <w:pPr>
+        <w:rPr>
+          <w:rFonts w:ascii="Comic Sans MS" w:hAnsi="Comic Sans MS"/>
+          <w:sz w:val="32"/>
+          <w:szCs w:val="32"/>
+        </w:rPr>
+      </w:pPr>
+    </w:p>
+    <w:p>
+      <w:pPr>
+        <w:rPr>
+          <w:rFonts w:ascii="Comic Sans MS" w:hAnsi="Comic Sans MS"/>
+          <w:sz w:val="32"/>
+          <w:szCs w:val="32"/>
+        </w:rPr>
+      </w:pPr>
+    </w:p>
+    <w:p>
+      <w:pPr>
+        <w:rPr>
+          <w:rFonts w:ascii="Comic Sans MS" w:hAnsi="Comic Sans MS"/>
+          <w:sz w:val="32"/>
+          <w:szCs w:val="32"/>
+        </w:rPr>
+      </w:pPr>
+    </w:p>
+    <w:p>
+      <w:pPr>
+        <w:rPr>
+          <w:rFonts w:ascii="Comic Sans MS" w:hAnsi="Comic Sans MS"/>
+          <w:sz w:val="32"/>
+          <w:szCs w:val="32"/>
+        </w:rPr>
+      </w:pPr>
+    </w:p>
+    <w:p>
+      <w:pPr>
+        <w:rPr>
+          <w:rFonts w:ascii="Comic Sans MS" w:hAnsi="Comic Sans MS"/>
           <w:b/>
           <w:bCs/>
           <w:sz w:val="40"/>
@@ -3191,7 +3484,6 @@
           <w:sz w:val="40"/>
           <w:szCs w:val="40"/>
         </w:rPr>
-        <w:lastRenderedPageBreak/>
         <w:t>4.Requisiti non funzionali</w:t>
       </w:r>
     </w:p>
@@ -3461,6 +3753,7 @@
           <w:sz w:val="28"/>
           <w:szCs w:val="28"/>
         </w:rPr>
+        <w:lastRenderedPageBreak/>
         <w:t xml:space="preserve">Regolamento </w:t>
       </w:r>
       <w:r>
@@ -3846,7 +4139,6 @@
           <w:sz w:val="40"/>
           <w:szCs w:val="40"/>
         </w:rPr>
-        <w:lastRenderedPageBreak/>
         <w:t>Performance</w:t>
       </w:r>
     </w:p>
@@ -4190,6 +4482,7 @@
           <w:sz w:val="28"/>
           <w:szCs w:val="28"/>
         </w:rPr>
+        <w:lastRenderedPageBreak/>
         <w:t>Rilascio di aggiornament</w:t>
       </w:r>
       <w:r>
@@ -4214,25 +4507,7 @@
           <w:sz w:val="28"/>
           <w:szCs w:val="28"/>
         </w:rPr>
-        <w:t xml:space="preserve">a versioni successive per nuove funzionalità e migliori prestazioni in base a sistemi operativi </w:t>
-      </w:r>
-      <w:proofErr w:type="spellStart"/>
-      <w:r>
-        <w:rPr>
-          <w:rFonts w:cstheme="minorHAnsi"/>
-          <w:sz w:val="28"/>
-          <w:szCs w:val="28"/>
-        </w:rPr>
-        <w:t>android</w:t>
-      </w:r>
-      <w:proofErr w:type="spellEnd"/>
-      <w:r>
-        <w:rPr>
-          <w:rFonts w:cstheme="minorHAnsi"/>
-          <w:sz w:val="28"/>
-          <w:szCs w:val="28"/>
-        </w:rPr>
-        <w:t xml:space="preserve"> più recenti.</w:t>
+        <w:t>a versioni successive per nuove funzionalità e migliori prestazioni in base a sistemi operativi android più recenti.</w:t>
       </w:r>
     </w:p>
     <w:p>
@@ -4334,25 +4609,7 @@
           <w:sz w:val="28"/>
           <w:szCs w:val="28"/>
         </w:rPr>
-        <w:t xml:space="preserve">L’applicazione necessita di essere installata all’interno del sistema operativo </w:t>
-      </w:r>
-      <w:proofErr w:type="spellStart"/>
-      <w:r>
-        <w:rPr>
-          <w:rFonts w:cstheme="minorHAnsi"/>
-          <w:sz w:val="28"/>
-          <w:szCs w:val="28"/>
-        </w:rPr>
-        <w:t>android</w:t>
-      </w:r>
-      <w:proofErr w:type="spellEnd"/>
-      <w:r>
-        <w:rPr>
-          <w:rFonts w:cstheme="minorHAnsi"/>
-          <w:sz w:val="28"/>
-          <w:szCs w:val="28"/>
-        </w:rPr>
-        <w:t xml:space="preserve"> sul quale viene eseguita.</w:t>
+        <w:t>L’applicazione necessita di essere installata all’interno del sistema operativo android sul quale viene eseguita.</w:t>
       </w:r>
     </w:p>
     <w:p>
@@ -4484,43 +4741,7 @@
           <w:sz w:val="28"/>
           <w:szCs w:val="28"/>
         </w:rPr>
-        <w:t xml:space="preserve">L’applicazione, per poter funzionare, dev’essere installata ed eseguita in un dispositivo mobile con sistema operativo </w:t>
-      </w:r>
-      <w:proofErr w:type="spellStart"/>
-      <w:r>
-        <w:rPr>
-          <w:rFonts w:ascii="Arial" w:hAnsi="Arial" w:cs="Arial"/>
-          <w:sz w:val="28"/>
-          <w:szCs w:val="28"/>
-        </w:rPr>
-        <w:t>Android</w:t>
-      </w:r>
-      <w:proofErr w:type="spellEnd"/>
-      <w:r>
-        <w:rPr>
-          <w:rFonts w:ascii="Arial" w:hAnsi="Arial" w:cs="Arial"/>
-          <w:sz w:val="28"/>
-          <w:szCs w:val="28"/>
-        </w:rPr>
-        <w:t xml:space="preserve"> e versione superiore ad </w:t>
-      </w:r>
-      <w:proofErr w:type="spellStart"/>
-      <w:r>
-        <w:rPr>
-          <w:rFonts w:ascii="Arial" w:hAnsi="Arial" w:cs="Arial"/>
-          <w:sz w:val="28"/>
-          <w:szCs w:val="28"/>
-        </w:rPr>
-        <w:t>Android</w:t>
-      </w:r>
-      <w:proofErr w:type="spellEnd"/>
-      <w:r>
-        <w:rPr>
-          <w:rFonts w:ascii="Arial" w:hAnsi="Arial" w:cs="Arial"/>
-          <w:sz w:val="28"/>
-          <w:szCs w:val="28"/>
-        </w:rPr>
-        <w:t xml:space="preserve"> 3.0.</w:t>
+        <w:t>L’applicazione, per poter funzionare, dev’essere installata ed eseguita in un dispositivo mobile con sistema operativo Android e versione superiore ad Android 3.0.</w:t>
       </w:r>
     </w:p>
     <w:p>
@@ -4614,7 +4835,6 @@
           <w:sz w:val="28"/>
           <w:szCs w:val="28"/>
         </w:rPr>
-        <w:lastRenderedPageBreak/>
         <w:t>[NFR</w:t>
       </w:r>
       <w:r>
@@ -4813,195 +5033,7 @@
           <w:sz w:val="24"/>
           <w:szCs w:val="24"/>
         </w:rPr>
-        <w:t xml:space="preserve">Il progetto consisterà nello sviluppare un’applicazione usando </w:t>
-      </w:r>
-      <w:proofErr w:type="spellStart"/>
-      <w:r>
-        <w:rPr>
-          <w:rStyle w:val="Enfasigrassetto"/>
-          <w:rFonts w:ascii="Comic Sans MS" w:hAnsi="Comic Sans MS" w:cs="Calibri"/>
-          <w:b w:val="0"/>
-          <w:bCs w:val="0"/>
-          <w:sz w:val="24"/>
-          <w:szCs w:val="24"/>
-        </w:rPr>
-        <w:t>android</w:t>
-      </w:r>
-      <w:proofErr w:type="spellEnd"/>
-      <w:r>
-        <w:rPr>
-          <w:rStyle w:val="Enfasigrassetto"/>
-          <w:rFonts w:ascii="Comic Sans MS" w:hAnsi="Comic Sans MS" w:cs="Calibri"/>
-          <w:b w:val="0"/>
-          <w:bCs w:val="0"/>
-          <w:sz w:val="24"/>
-          <w:szCs w:val="24"/>
-        </w:rPr>
-        <w:t xml:space="preserve"> studio, </w:t>
-      </w:r>
-    </w:p>
-    <w:p>
-      <w:pPr>
-        <w:pStyle w:val="Paragrafoelenco"/>
-        <w:rPr>
-          <w:rStyle w:val="Enfasigrassetto"/>
-          <w:rFonts w:ascii="Comic Sans MS" w:hAnsi="Comic Sans MS" w:cs="Calibri"/>
-          <w:b w:val="0"/>
-          <w:bCs w:val="0"/>
-          <w:sz w:val="24"/>
-          <w:szCs w:val="24"/>
-        </w:rPr>
-      </w:pPr>
-    </w:p>
-    <w:p>
-      <w:pPr>
-        <w:pStyle w:val="Paragrafoelenco"/>
-        <w:rPr>
-          <w:rStyle w:val="Enfasigrassetto"/>
-          <w:rFonts w:ascii="Comic Sans MS" w:hAnsi="Comic Sans MS" w:cs="Calibri"/>
-          <w:b w:val="0"/>
-          <w:bCs w:val="0"/>
-          <w:sz w:val="24"/>
-          <w:szCs w:val="24"/>
-        </w:rPr>
-      </w:pPr>
-      <w:r>
-        <w:rPr>
-          <w:rStyle w:val="Enfasigrassetto"/>
-          <w:rFonts w:ascii="Comic Sans MS" w:hAnsi="Comic Sans MS" w:cs="Calibri"/>
-          <w:b w:val="0"/>
-          <w:bCs w:val="0"/>
-          <w:sz w:val="24"/>
-          <w:szCs w:val="24"/>
-        </w:rPr>
-        <w:t>che dovrà essere compatibile con almeno il 60% dei dispositivi in circolazione.</w:t>
-      </w:r>
-    </w:p>
-    <w:p>
-      <w:pPr>
-        <w:ind w:left="360"/>
-        <w:rPr>
-          <w:rStyle w:val="Enfasigrassetto"/>
-          <w:rFonts w:ascii="Comic Sans MS" w:hAnsi="Comic Sans MS" w:cs="Calibri"/>
-          <w:b w:val="0"/>
-          <w:bCs w:val="0"/>
-          <w:sz w:val="32"/>
-          <w:szCs w:val="32"/>
-        </w:rPr>
-      </w:pPr>
-      <w:r>
-        <w:rPr>
-          <w:rStyle w:val="Enfasigrassetto"/>
-          <w:rFonts w:ascii="Comic Sans MS" w:hAnsi="Comic Sans MS" w:cs="Calibri"/>
-          <w:bCs w:val="0"/>
-          <w:sz w:val="24"/>
-          <w:szCs w:val="24"/>
-        </w:rPr>
-        <w:t>6.</w:t>
-      </w:r>
-      <w:r>
-        <w:rPr>
-          <w:rStyle w:val="Enfasigrassetto"/>
-          <w:rFonts w:ascii="Comic Sans MS" w:hAnsi="Comic Sans MS" w:cs="Calibri"/>
-          <w:bCs w:val="0"/>
-          <w:sz w:val="24"/>
-          <w:szCs w:val="24"/>
-        </w:rPr>
-        <w:t xml:space="preserve">Scadenze:  </w:t>
-      </w:r>
-    </w:p>
-    <w:p>
-      <w:pPr>
-        <w:ind w:left="708" w:firstLine="12"/>
-        <w:jc w:val="both"/>
-        <w:rPr>
-          <w:rStyle w:val="Enfasigrassetto"/>
-          <w:rFonts w:ascii="Comic Sans MS" w:hAnsi="Comic Sans MS" w:cs="Calibri"/>
-          <w:b w:val="0"/>
-          <w:bCs w:val="0"/>
-          <w:sz w:val="24"/>
-          <w:szCs w:val="24"/>
-        </w:rPr>
-      </w:pPr>
-      <w:r>
-        <w:rPr>
-          <w:rStyle w:val="Enfasigrassetto"/>
-          <w:rFonts w:ascii="Comic Sans MS" w:hAnsi="Comic Sans MS" w:cs="Calibri"/>
-          <w:b w:val="0"/>
-          <w:bCs w:val="0"/>
-          <w:sz w:val="24"/>
-          <w:szCs w:val="24"/>
-        </w:rPr>
-        <w:t xml:space="preserve">entro il 22 </w:t>
-      </w:r>
-      <w:proofErr w:type="gramStart"/>
-      <w:r>
-        <w:rPr>
-          <w:rStyle w:val="Enfasigrassetto"/>
-          <w:rFonts w:ascii="Comic Sans MS" w:hAnsi="Comic Sans MS" w:cs="Calibri"/>
-          <w:b w:val="0"/>
-          <w:bCs w:val="0"/>
-          <w:sz w:val="24"/>
-          <w:szCs w:val="24"/>
-        </w:rPr>
-        <w:t>gennaio ,</w:t>
-      </w:r>
-      <w:proofErr w:type="gramEnd"/>
-      <w:r>
-        <w:rPr>
-          <w:rStyle w:val="Enfasigrassetto"/>
-          <w:rFonts w:ascii="Comic Sans MS" w:hAnsi="Comic Sans MS" w:cs="Calibri"/>
-          <w:b w:val="0"/>
-          <w:bCs w:val="0"/>
-          <w:sz w:val="24"/>
-          <w:szCs w:val="24"/>
-        </w:rPr>
-        <w:t xml:space="preserve"> si prevede di completare almeno i punti fondamentali del </w:t>
-      </w:r>
-      <w:r>
-        <w:rPr>
-          <w:rStyle w:val="Enfasigrassetto"/>
-          <w:rFonts w:ascii="Comic Sans MS" w:hAnsi="Comic Sans MS" w:cs="Calibri"/>
-          <w:b w:val="0"/>
-          <w:bCs w:val="0"/>
-          <w:sz w:val="24"/>
-          <w:szCs w:val="24"/>
-        </w:rPr>
-        <w:t xml:space="preserve">   </w:t>
-      </w:r>
-      <w:r>
-        <w:rPr>
-          <w:rStyle w:val="Enfasigrassetto"/>
-          <w:rFonts w:ascii="Comic Sans MS" w:hAnsi="Comic Sans MS" w:cs="Calibri"/>
-          <w:b w:val="0"/>
-          <w:bCs w:val="0"/>
-          <w:sz w:val="24"/>
-          <w:szCs w:val="24"/>
-        </w:rPr>
-        <w:t>progetto</w:t>
-      </w:r>
-    </w:p>
-    <w:p>
-      <w:pPr>
-        <w:ind w:left="360"/>
-        <w:rPr>
-          <w:rStyle w:val="Enfasigrassetto"/>
-          <w:rFonts w:ascii="Comic Sans MS" w:hAnsi="Comic Sans MS" w:cs="Calibri"/>
-          <w:b w:val="0"/>
-          <w:bCs w:val="0"/>
-          <w:sz w:val="32"/>
-          <w:szCs w:val="32"/>
-        </w:rPr>
-      </w:pPr>
-      <w:r>
-        <w:rPr>
-          <w:rStyle w:val="Enfasigrassetto"/>
-          <w:rFonts w:ascii="Comic Sans MS" w:hAnsi="Comic Sans MS" w:cs="Calibri"/>
-          <w:bCs w:val="0"/>
-          <w:sz w:val="24"/>
-          <w:szCs w:val="24"/>
-        </w:rPr>
-        <w:t>7.</w:t>
+        <w:t>Il progetto consisterà nello sviluppare un’applicazione usando android</w:t>
       </w:r>
       <w:bookmarkStart w:id="0" w:name="_GoBack"/>
       <w:bookmarkEnd w:id="0"/>
@@ -5009,6 +5041,290 @@
         <w:rPr>
           <w:rStyle w:val="Enfasigrassetto"/>
           <w:rFonts w:ascii="Comic Sans MS" w:hAnsi="Comic Sans MS" w:cs="Calibri"/>
+          <w:b w:val="0"/>
+          <w:bCs w:val="0"/>
+          <w:sz w:val="24"/>
+          <w:szCs w:val="24"/>
+        </w:rPr>
+        <w:t xml:space="preserve"> studio, </w:t>
+      </w:r>
+    </w:p>
+    <w:p>
+      <w:pPr>
+        <w:pStyle w:val="Paragrafoelenco"/>
+        <w:rPr>
+          <w:rStyle w:val="Enfasigrassetto"/>
+          <w:rFonts w:ascii="Comic Sans MS" w:hAnsi="Comic Sans MS" w:cs="Calibri"/>
+          <w:b w:val="0"/>
+          <w:bCs w:val="0"/>
+          <w:sz w:val="24"/>
+          <w:szCs w:val="24"/>
+        </w:rPr>
+      </w:pPr>
+    </w:p>
+    <w:p>
+      <w:pPr>
+        <w:pStyle w:val="Paragrafoelenco"/>
+        <w:rPr>
+          <w:rStyle w:val="Enfasigrassetto"/>
+          <w:rFonts w:ascii="Comic Sans MS" w:hAnsi="Comic Sans MS" w:cs="Calibri"/>
+          <w:b w:val="0"/>
+          <w:bCs w:val="0"/>
+          <w:sz w:val="24"/>
+          <w:szCs w:val="24"/>
+        </w:rPr>
+      </w:pPr>
+      <w:r>
+        <w:rPr>
+          <w:rStyle w:val="Enfasigrassetto"/>
+          <w:rFonts w:ascii="Comic Sans MS" w:hAnsi="Comic Sans MS" w:cs="Calibri"/>
+          <w:b w:val="0"/>
+          <w:bCs w:val="0"/>
+          <w:sz w:val="24"/>
+          <w:szCs w:val="24"/>
+        </w:rPr>
+        <w:t>che dovrà essere compatibile con almeno il 60% dei dispositivi in circolazione.</w:t>
+      </w:r>
+    </w:p>
+    <w:p>
+      <w:pPr>
+        <w:ind w:left="360"/>
+        <w:rPr>
+          <w:rStyle w:val="Enfasigrassetto"/>
+          <w:rFonts w:ascii="Comic Sans MS" w:hAnsi="Comic Sans MS" w:cs="Calibri"/>
+          <w:bCs w:val="0"/>
+          <w:sz w:val="24"/>
+          <w:szCs w:val="24"/>
+        </w:rPr>
+      </w:pPr>
+    </w:p>
+    <w:p>
+      <w:pPr>
+        <w:ind w:left="360"/>
+        <w:rPr>
+          <w:rStyle w:val="Enfasigrassetto"/>
+          <w:rFonts w:ascii="Comic Sans MS" w:hAnsi="Comic Sans MS" w:cs="Calibri"/>
+          <w:bCs w:val="0"/>
+          <w:sz w:val="24"/>
+          <w:szCs w:val="24"/>
+        </w:rPr>
+      </w:pPr>
+    </w:p>
+    <w:p>
+      <w:pPr>
+        <w:ind w:left="360"/>
+        <w:rPr>
+          <w:rStyle w:val="Enfasigrassetto"/>
+          <w:rFonts w:ascii="Comic Sans MS" w:hAnsi="Comic Sans MS" w:cs="Calibri"/>
+          <w:bCs w:val="0"/>
+          <w:sz w:val="24"/>
+          <w:szCs w:val="24"/>
+        </w:rPr>
+      </w:pPr>
+    </w:p>
+    <w:p>
+      <w:pPr>
+        <w:ind w:left="360"/>
+        <w:rPr>
+          <w:rStyle w:val="Enfasigrassetto"/>
+          <w:rFonts w:ascii="Comic Sans MS" w:hAnsi="Comic Sans MS" w:cs="Calibri"/>
+          <w:b w:val="0"/>
+          <w:bCs w:val="0"/>
+          <w:sz w:val="32"/>
+          <w:szCs w:val="32"/>
+        </w:rPr>
+      </w:pPr>
+      <w:r>
+        <w:rPr>
+          <w:rStyle w:val="Enfasigrassetto"/>
+          <w:rFonts w:ascii="Comic Sans MS" w:hAnsi="Comic Sans MS" w:cs="Calibri"/>
+          <w:bCs w:val="0"/>
+          <w:sz w:val="24"/>
+          <w:szCs w:val="24"/>
+        </w:rPr>
+        <w:lastRenderedPageBreak/>
+        <w:t>6.</w:t>
+      </w:r>
+      <w:r>
+        <w:rPr>
+          <w:rStyle w:val="Enfasigrassetto"/>
+          <w:rFonts w:ascii="Comic Sans MS" w:hAnsi="Comic Sans MS" w:cs="Calibri"/>
+          <w:bCs w:val="0"/>
+          <w:sz w:val="24"/>
+          <w:szCs w:val="24"/>
+        </w:rPr>
+        <w:t xml:space="preserve">Scadenze:  </w:t>
+      </w:r>
+    </w:p>
+    <w:p>
+      <w:pPr>
+        <w:ind w:left="360"/>
+        <w:rPr>
+          <w:sz w:val="32"/>
+          <w:szCs w:val="32"/>
+        </w:rPr>
+      </w:pPr>
+      <w:r>
+        <w:rPr>
+          <w:sz w:val="32"/>
+          <w:szCs w:val="32"/>
+        </w:rPr>
+        <w:t xml:space="preserve">6 </w:t>
+      </w:r>
+      <w:r>
+        <w:rPr>
+          <w:sz w:val="32"/>
+          <w:szCs w:val="32"/>
+        </w:rPr>
+        <w:t>novembre</w:t>
+      </w:r>
+      <w:r>
+        <w:rPr>
+          <w:sz w:val="32"/>
+          <w:szCs w:val="32"/>
+        </w:rPr>
+        <w:t xml:space="preserve">: Requisiti e casi d’uso </w:t>
+      </w:r>
+    </w:p>
+    <w:p>
+      <w:pPr>
+        <w:ind w:left="360"/>
+        <w:rPr>
+          <w:sz w:val="32"/>
+          <w:szCs w:val="32"/>
+        </w:rPr>
+      </w:pPr>
+      <w:r>
+        <w:rPr>
+          <w:sz w:val="32"/>
+          <w:szCs w:val="32"/>
+        </w:rPr>
+        <w:t>20</w:t>
+      </w:r>
+      <w:r>
+        <w:rPr>
+          <w:sz w:val="32"/>
+          <w:szCs w:val="32"/>
+        </w:rPr>
+        <w:t xml:space="preserve"> novembre: R</w:t>
+      </w:r>
+      <w:r>
+        <w:rPr>
+          <w:sz w:val="32"/>
+          <w:szCs w:val="32"/>
+        </w:rPr>
+        <w:t xml:space="preserve">equirements Analysis Document </w:t>
+      </w:r>
+    </w:p>
+    <w:p>
+      <w:pPr>
+        <w:ind w:left="360"/>
+        <w:rPr>
+          <w:sz w:val="32"/>
+          <w:szCs w:val="32"/>
+        </w:rPr>
+      </w:pPr>
+      <w:r>
+        <w:rPr>
+          <w:sz w:val="32"/>
+          <w:szCs w:val="32"/>
+        </w:rPr>
+        <w:t>3</w:t>
+      </w:r>
+      <w:r>
+        <w:rPr>
+          <w:sz w:val="32"/>
+          <w:szCs w:val="32"/>
+        </w:rPr>
+        <w:t xml:space="preserve"> </w:t>
+      </w:r>
+      <w:r>
+        <w:rPr>
+          <w:sz w:val="32"/>
+          <w:szCs w:val="32"/>
+        </w:rPr>
+        <w:t>dicembre</w:t>
+      </w:r>
+      <w:r>
+        <w:rPr>
+          <w:sz w:val="32"/>
+          <w:szCs w:val="32"/>
+        </w:rPr>
+        <w:t xml:space="preserve">: System Design Document </w:t>
+      </w:r>
+    </w:p>
+    <w:p>
+      <w:pPr>
+        <w:ind w:left="360"/>
+        <w:rPr>
+          <w:sz w:val="32"/>
+          <w:szCs w:val="32"/>
+        </w:rPr>
+      </w:pPr>
+      <w:r>
+        <w:rPr>
+          <w:sz w:val="32"/>
+          <w:szCs w:val="32"/>
+        </w:rPr>
+        <w:t>5</w:t>
+      </w:r>
+      <w:r>
+        <w:rPr>
+          <w:sz w:val="32"/>
+          <w:szCs w:val="32"/>
+        </w:rPr>
+        <w:t xml:space="preserve"> gennaio</w:t>
+      </w:r>
+      <w:r>
+        <w:rPr>
+          <w:sz w:val="32"/>
+          <w:szCs w:val="32"/>
+        </w:rPr>
+        <w:t>: piano di test e specifica interfacce dei moduli del sistema</w:t>
+      </w:r>
+    </w:p>
+    <w:p>
+      <w:pPr>
+        <w:ind w:left="360"/>
+        <w:rPr>
+          <w:sz w:val="32"/>
+          <w:szCs w:val="32"/>
+        </w:rPr>
+      </w:pPr>
+      <w:r>
+        <w:rPr>
+          <w:sz w:val="32"/>
+          <w:szCs w:val="32"/>
+        </w:rPr>
+        <w:t>29 gennaio: consegna progetto</w:t>
+      </w:r>
+    </w:p>
+    <w:p>
+      <w:pPr>
+        <w:ind w:left="360"/>
+        <w:rPr>
+          <w:rStyle w:val="Enfasigrassetto"/>
+          <w:rFonts w:ascii="Comic Sans MS" w:hAnsi="Comic Sans MS" w:cs="Calibri"/>
+          <w:b w:val="0"/>
+          <w:bCs w:val="0"/>
+          <w:sz w:val="32"/>
+          <w:szCs w:val="32"/>
+        </w:rPr>
+      </w:pPr>
+      <w:r>
+        <w:rPr>
+          <w:rStyle w:val="Enfasigrassetto"/>
+          <w:rFonts w:ascii="Comic Sans MS" w:hAnsi="Comic Sans MS" w:cs="Calibri"/>
+          <w:bCs w:val="0"/>
+          <w:sz w:val="24"/>
+          <w:szCs w:val="24"/>
+        </w:rPr>
+        <w:t>7.</w:t>
+      </w:r>
+      <w:r>
+        <w:rPr>
+          <w:rStyle w:val="Enfasigrassetto"/>
+          <w:rFonts w:ascii="Comic Sans MS" w:hAnsi="Comic Sans MS" w:cs="Calibri"/>
           <w:bCs w:val="0"/>
           <w:sz w:val="24"/>
           <w:szCs w:val="24"/>
@@ -5038,31 +5354,18 @@
           <w:sz w:val="24"/>
           <w:szCs w:val="24"/>
         </w:rPr>
-        <w:t xml:space="preserve">per completare la fase di </w:t>
-      </w:r>
-      <w:proofErr w:type="spellStart"/>
-      <w:r>
-        <w:rPr>
-          <w:rStyle w:val="Enfasigrassetto"/>
-          <w:rFonts w:ascii="Comic Sans MS" w:hAnsi="Comic Sans MS" w:cs="Calibri"/>
-          <w:b w:val="0"/>
-          <w:bCs w:val="0"/>
-          <w:sz w:val="24"/>
-          <w:szCs w:val="24"/>
-        </w:rPr>
-        <w:t>testing</w:t>
-      </w:r>
-      <w:proofErr w:type="spellEnd"/>
-      <w:r>
-        <w:rPr>
-          <w:rStyle w:val="Enfasigrassetto"/>
-          <w:rFonts w:ascii="Comic Sans MS" w:hAnsi="Comic Sans MS" w:cs="Calibri"/>
-          <w:b w:val="0"/>
-          <w:bCs w:val="0"/>
-          <w:sz w:val="24"/>
-          <w:szCs w:val="24"/>
-        </w:rPr>
-        <w:t xml:space="preserve">, l’IA dovrà essere in grado di valutare l’utente sia attraverso il suo storico ma anche partendo da 0 e avendo a disposizione 30 domande. </w:t>
+        <w:t>per comp</w:t>
+      </w:r>
+      <w:r>
+        <w:rPr>
+          <w:rStyle w:val="Enfasigrassetto"/>
+          <w:rFonts w:ascii="Comic Sans MS" w:hAnsi="Comic Sans MS" w:cs="Calibri"/>
+          <w:b w:val="0"/>
+          <w:bCs w:val="0"/>
+          <w:sz w:val="24"/>
+          <w:szCs w:val="24"/>
+        </w:rPr>
+        <w:t xml:space="preserve">letare la fase di testing, il sistema dovrà soddisfare i requisiti attesi e attenersi agli scenari elencati. </w:t>
       </w:r>
     </w:p>
     <w:p>
@@ -8145,18 +8448,18 @@
 </file>
 
 <file path=customXml/item1.xml><?xml version="1.0" encoding="utf-8"?>
+<p:properties xmlns:p="http://schemas.microsoft.com/office/2006/metadata/properties" xmlns:xsi="http://www.w3.org/2001/XMLSchema-instance" xmlns:pc="http://schemas.microsoft.com/office/infopath/2007/PartnerControls">
+  <documentManagement/>
+</p:properties>
+</file>
+
+<file path=customXml/item2.xml><?xml version="1.0" encoding="utf-8"?>
 <?mso-contentType ?>
 <FormTemplates xmlns="http://schemas.microsoft.com/sharepoint/v3/contenttype/forms">
   <Display>DocumentLibraryForm</Display>
   <Edit>DocumentLibraryForm</Edit>
   <New>DocumentLibraryForm</New>
 </FormTemplates>
-</file>
-
-<file path=customXml/item2.xml><?xml version="1.0" encoding="utf-8"?>
-<p:properties xmlns:p="http://schemas.microsoft.com/office/2006/metadata/properties" xmlns:xsi="http://www.w3.org/2001/XMLSchema-instance" xmlns:pc="http://schemas.microsoft.com/office/infopath/2007/PartnerControls">
-  <documentManagement/>
-</p:properties>
 </file>
 
 <file path=customXml/item3.xml><?xml version="1.0" encoding="utf-8"?>
@@ -8278,18 +8581,18 @@
 </file>
 
 <file path=customXml/itemProps1.xml><?xml version="1.0" encoding="utf-8"?>
-<ds:datastoreItem xmlns:ds="http://schemas.openxmlformats.org/officeDocument/2006/customXml" ds:itemID="{A2FB9A95-729A-4946-856E-E566C5082E8C}">
+<ds:datastoreItem xmlns:ds="http://schemas.openxmlformats.org/officeDocument/2006/customXml" ds:itemID="{26BD0C6E-F9D0-4114-852F-348B14B78053}">
   <ds:schemaRefs>
-    <ds:schemaRef ds:uri="http://schemas.microsoft.com/sharepoint/v3/contenttype/forms"/>
+    <ds:schemaRef ds:uri="http://schemas.microsoft.com/office/2006/metadata/properties"/>
+    <ds:schemaRef ds:uri="http://schemas.microsoft.com/office/infopath/2007/PartnerControls"/>
   </ds:schemaRefs>
 </ds:datastoreItem>
 </file>
 
 <file path=customXml/itemProps2.xml><?xml version="1.0" encoding="utf-8"?>
-<ds:datastoreItem xmlns:ds="http://schemas.openxmlformats.org/officeDocument/2006/customXml" ds:itemID="{26BD0C6E-F9D0-4114-852F-348B14B78053}">
+<ds:datastoreItem xmlns:ds="http://schemas.openxmlformats.org/officeDocument/2006/customXml" ds:itemID="{A2FB9A95-729A-4946-856E-E566C5082E8C}">
   <ds:schemaRefs>
-    <ds:schemaRef ds:uri="http://schemas.microsoft.com/office/2006/metadata/properties"/>
-    <ds:schemaRef ds:uri="http://schemas.microsoft.com/office/infopath/2007/PartnerControls"/>
+    <ds:schemaRef ds:uri="http://schemas.microsoft.com/sharepoint/v3/contenttype/forms"/>
   </ds:schemaRefs>
 </ds:datastoreItem>
 </file>
@@ -8311,7 +8614,7 @@
 </file>
 
 <file path=customXml/itemProps4.xml><?xml version="1.0" encoding="utf-8"?>
-<ds:datastoreItem xmlns:ds="http://schemas.openxmlformats.org/officeDocument/2006/customXml" ds:itemID="{A7A48AC0-D4A5-4936-8D64-C8C97918BF74}">
+<ds:datastoreItem xmlns:ds="http://schemas.openxmlformats.org/officeDocument/2006/customXml" ds:itemID="{077D4CC1-11B0-4A15-B60A-1F86EC05787B}">
   <ds:schemaRefs>
     <ds:schemaRef ds:uri="http://schemas.openxmlformats.org/officeDocument/2006/bibliography"/>
   </ds:schemaRefs>

</xml_diff>